<commit_message>
Lesson 2. Create new branch, modifying file, make MR.
</commit_message>
<xml_diff>
--- a/lesson1.docx
+++ b/lesson1.docx
@@ -10,6 +10,13 @@
           <w:szCs w:val="36"/>
         </w:rPr>
       </w:pPr>
+      <w:r>
+        <w:rPr>
+          <w:sz w:val="36"/>
+          <w:szCs w:val="36"/>
+        </w:rPr>
+        <w:t xml:space="preserve">Урок1. </w:t>
+      </w:r>
       <w:r>
         <w:rPr>
           <w:sz w:val="36"/>
@@ -161,8 +168,6 @@
             <w:r>
               <w:t xml:space="preserve"> смысл.</w:t>
             </w:r>
-            <w:bookmarkStart w:id="0" w:name="_GoBack"/>
-            <w:bookmarkEnd w:id="0"/>
           </w:p>
         </w:tc>
         <w:tc>
@@ -321,11 +326,6 @@
             <w:tcW w:w="4672" w:type="dxa"/>
           </w:tcPr>
           <w:p>
-            <w:pPr>
-              <w:rPr>
-                <w:lang w:val="en-US"/>
-              </w:rPr>
-            </w:pPr>
             <w:r>
               <w:rPr>
                 <w:b/>
@@ -354,6 +354,31 @@
       </w:tr>
     </w:tbl>
     <w:p/>
+    <w:p>
+      <w:pPr>
+        <w:jc w:val="center"/>
+        <w:rPr>
+          <w:sz w:val="36"/>
+          <w:szCs w:val="36"/>
+        </w:rPr>
+      </w:pPr>
+      <w:r>
+        <w:rPr>
+          <w:sz w:val="36"/>
+          <w:szCs w:val="36"/>
+        </w:rPr>
+        <w:t>Урок 2.</w:t>
+      </w:r>
+      <w:r>
+        <w:rPr>
+          <w:sz w:val="36"/>
+          <w:szCs w:val="36"/>
+        </w:rPr>
+        <w:t xml:space="preserve"> Делаем новую ветку, изменяем файл, делаем МР.</w:t>
+      </w:r>
+      <w:bookmarkStart w:id="0" w:name="_GoBack"/>
+      <w:bookmarkEnd w:id="0"/>
+    </w:p>
     <w:sectPr>
       <w:pgSz w:w="11906" w:h="16838"/>
       <w:pgMar w:top="1134" w:right="850" w:bottom="1134" w:left="1701" w:header="708" w:footer="708" w:gutter="0"/>

</xml_diff>